<commit_message>
- Fixes, changes and updates to the tutorial, including updating where agents files have now been moved to. - Converted all docs to pdf's - Newly generated Soar Manual pdf
</commit_message>
<xml_diff>
--- a/Documentation/Soar Tutorial Part 7 - RL.docx
+++ b/Documentation/Soar Tutorial Part 7 - RL.docx
@@ -1009,261 +1009,255 @@
       <w:r>
         <w:t>The first command turns learning on, while the second sets the exploration policy (more on this later.)</w:t>
       </w:r>
+    </w:p>
+    <w:p>
+      <w:r>
+        <w:t>Next, c</w:t>
+      </w:r>
+      <w:r>
+        <w:t>lick the “Step" button. This will run Soar through the first cycle.  You will note initialization has been chosen, no surprise.  In the debugger, execute the following command:</w:t>
+      </w:r>
+    </w:p>
+    <w:p>
+      <w:pPr>
+        <w:pStyle w:val="code"/>
+      </w:pPr>
+      <w:r>
+        <w:t>print --rl</w:t>
+      </w:r>
+    </w:p>
+    <w:p>
+      <w:pPr>
+        <w:pStyle w:val="code"/>
+      </w:pPr>
+    </w:p>
+    <w:p>
+      <w:r>
+        <w:t>This command shows you the numerical indifferent preferences in procedural memory subject to RL updating.  The output is presented here:</w:t>
+      </w:r>
+    </w:p>
+    <w:p>
+      <w:pPr>
+        <w:pStyle w:val="code"/>
+      </w:pPr>
+      <w:r>
+        <w:t xml:space="preserve">left-right*rl*right  0.  0 </w:t>
+      </w:r>
+    </w:p>
+    <w:p>
+      <w:pPr>
+        <w:pStyle w:val="code"/>
+      </w:pPr>
+      <w:r>
+        <w:t>left-right*rl*left  0.  0</w:t>
+      </w:r>
+    </w:p>
+    <w:p>
+      <w:pPr>
+        <w:pStyle w:val="code"/>
+      </w:pPr>
+    </w:p>
+    <w:p>
+      <w:r>
+        <w:t>This result shows that the preference for the two operator instances after 0 up</w:t>
+      </w:r>
+      <w:r>
+        <w:t xml:space="preserve">dates have </w:t>
+      </w:r>
+      <w:r>
+        <w:t>a value of 0.  Click</w:t>
+      </w:r>
+      <w:r>
+        <w:t xml:space="preserve"> </w:t>
+      </w:r>
+      <w:r>
+        <w:t>“</w:t>
+      </w:r>
+      <w:r>
+        <w:t>Step</w:t>
+      </w:r>
+      <w:r>
+        <w:t>”</w:t>
+      </w:r>
+      <w:r>
+        <w:t xml:space="preserve"> two mor</w:t>
+      </w:r>
+      <w:r>
+        <w:t xml:space="preserve">e times, then execute </w:t>
+      </w:r>
+      <w:r>
+        <w:rPr>
+          <w:i/>
+        </w:rPr>
+        <w:t>print --rl</w:t>
+      </w:r>
+      <w:r>
+        <w:t xml:space="preserve"> again, to see </w:t>
+      </w:r>
+      <w:r>
+        <w:t>RL in action:</w:t>
+      </w:r>
+    </w:p>
+    <w:p>
+      <w:pPr>
+        <w:pStyle w:val="code"/>
+      </w:pPr>
+      <w:r>
+        <w:t xml:space="preserve">left-right*rl*right  1.  0.3 </w:t>
+      </w:r>
+    </w:p>
+    <w:p>
+      <w:pPr>
+        <w:pStyle w:val="code"/>
+      </w:pPr>
+      <w:r>
+        <w:t>left-right*rl*left  0.  0</w:t>
+      </w:r>
+    </w:p>
+    <w:p>
+      <w:pPr>
+        <w:pStyle w:val="code"/>
+      </w:pPr>
+    </w:p>
+    <w:p>
+      <w:r>
+        <w:t>After ap</w:t>
+      </w:r>
+      <w:r>
+        <w:t>plying the move operator</w:t>
+      </w:r>
+      <w:r>
+        <w:t xml:space="preserve">, the numerical indifference value </w:t>
+      </w:r>
+      <w:r>
+        <w:t xml:space="preserve">for the rule associated with moving right </w:t>
+      </w:r>
+      <w:r>
+        <w:t xml:space="preserve">has now been updated 1 time to a value of 0.3.  Note that since the move preferences are indifferent, and thus the decision process is made probabilistically, your agent may have decided to move left instead of right. </w:t>
+      </w:r>
+      <w:r>
+        <w:t xml:space="preserve"> In this case the </w:t>
+      </w:r>
+      <w:r>
+        <w:rPr>
+          <w:i/>
+        </w:rPr>
+        <w:t>left-right*rl*left</w:t>
+      </w:r>
+      <w:r>
+        <w:t xml:space="preserve"> preference would have been updated 1 time with a value of -0.3.</w:t>
+      </w:r>
+    </w:p>
+    <w:p>
+      <w:r>
+        <w:t xml:space="preserve">Now click the “Init-soar” button.  This will reinitialize the agent.  Execute </w:t>
+      </w:r>
+      <w:r>
+        <w:rPr>
+          <w:i/>
+        </w:rPr>
+        <w:t>print --</w:t>
+      </w:r>
+      <w:r>
+        <w:rPr>
+          <w:i/>
+        </w:rPr>
+        <w:t>rl</w:t>
+      </w:r>
+      <w:r>
+        <w:t>.  Notice that the numeric indifferent values have not changed from the previous run.  Storing these values between r</w:t>
+      </w:r>
+      <w:r>
+        <w:t xml:space="preserve">uns is the method by which </w:t>
+      </w:r>
+      <w:r>
+        <w:t xml:space="preserve">RL agents learn.  Run the agent 20 more times, clicking </w:t>
+      </w:r>
+      <w:r>
+        <w:t>the “</w:t>
+      </w:r>
+      <w:r>
+        <w:t>Init-soar</w:t>
+      </w:r>
+      <w:r>
+        <w:t>”</w:t>
+      </w:r>
+      <w:r>
+        <w:t xml:space="preserve"> </w:t>
+      </w:r>
+      <w:r>
+        <w:t xml:space="preserve">button </w:t>
+      </w:r>
+      <w:r>
+        <w:t xml:space="preserve">after each halted execution.  You should notice the numeric </w:t>
+      </w:r>
+      <w:r>
+        <w:lastRenderedPageBreak/>
+        <w:t>indifference value for moving right increasing, while the value for moving left decreases.  Correspondingly, you should notice the agent choosing to move left less frequently.</w:t>
+      </w:r>
+    </w:p>
+    <w:p>
+      <w:pPr>
+        <w:pStyle w:val="Heading2"/>
+      </w:pPr>
+      <w:r>
+        <w:t>2. Building a Learning Agent</w:t>
+      </w:r>
+    </w:p>
+    <w:p>
+      <w:r>
+        <w:t xml:space="preserve">Conversion of most agents to take advantage of </w:t>
+      </w:r>
+      <w:r>
+        <w:t>reinforcement learning</w:t>
+      </w:r>
+      <w:r>
+        <w:t xml:space="preserve"> takes p</w:t>
+      </w:r>
+      <w:r>
+        <w:t xml:space="preserve">art in three stages: (1) use </w:t>
+      </w:r>
+      <w:r>
+        <w:t xml:space="preserve">RL </w:t>
+      </w:r>
+      <w:r>
+        <w:t>rules,</w:t>
+      </w:r>
+      <w:r>
+        <w:t xml:space="preserve"> (2) implement one or more</w:t>
+      </w:r>
+      <w:r>
+        <w:t xml:space="preserve"> reward rule</w:t>
+      </w:r>
+      <w:r>
+        <w:t>s</w:t>
+      </w:r>
+      <w:r>
+        <w:t>, and (3) enable the reinforcement learning mechanism</w:t>
+      </w:r>
+      <w:r>
+        <w:t>.</w:t>
+      </w:r>
+      <w:r>
+        <w:t xml:space="preserve">  As an example, we will update the </w:t>
+      </w:r>
+      <w:r>
+        <w:t>basic Water-Jug</w:t>
+      </w:r>
+      <w:r>
+        <w:t xml:space="preserve"> agent from Tutorial Part I to take advantage of RL functionality.</w:t>
+      </w:r>
+      <w:r>
+        <w:t xml:space="preserve">  The modified code can be found in the </w:t>
+      </w:r>
+      <w:r>
+        <w:rPr>
+          <w:i/>
+        </w:rPr>
+        <w:t>Agents</w:t>
+      </w:r>
       <w:bookmarkStart w:id="0" w:name="_GoBack"/>
       <w:bookmarkEnd w:id="0"/>
-    </w:p>
-    <w:p>
-      <w:r>
-        <w:t>Next, c</w:t>
-      </w:r>
-      <w:r>
-        <w:t>lick the “Step" button. This will run Soar through the first cycle.  You will note initialization has been chosen, no surprise.  In the debugger, execute the following command:</w:t>
-      </w:r>
-    </w:p>
-    <w:p>
-      <w:pPr>
-        <w:pStyle w:val="code"/>
-      </w:pPr>
-      <w:r>
-        <w:t>print --rl</w:t>
-      </w:r>
-    </w:p>
-    <w:p>
-      <w:pPr>
-        <w:pStyle w:val="code"/>
-      </w:pPr>
-    </w:p>
-    <w:p>
-      <w:r>
-        <w:t>This command shows you the numerical indifferent preferences in procedural memory subject to RL updating.  The output is presented here:</w:t>
-      </w:r>
-    </w:p>
-    <w:p>
-      <w:pPr>
-        <w:pStyle w:val="code"/>
-      </w:pPr>
-      <w:r>
-        <w:t xml:space="preserve">left-right*rl*right  0.  0 </w:t>
-      </w:r>
-    </w:p>
-    <w:p>
-      <w:pPr>
-        <w:pStyle w:val="code"/>
-      </w:pPr>
-      <w:r>
-        <w:t>left-right*rl*left  0.  0</w:t>
-      </w:r>
-    </w:p>
-    <w:p>
-      <w:pPr>
-        <w:pStyle w:val="code"/>
-      </w:pPr>
-    </w:p>
-    <w:p>
-      <w:r>
-        <w:t>This result shows that the preference for the two operator instances after 0 up</w:t>
-      </w:r>
-      <w:r>
-        <w:t xml:space="preserve">dates have </w:t>
-      </w:r>
-      <w:r>
-        <w:t>a value of 0.  Click</w:t>
-      </w:r>
-      <w:r>
-        <w:t xml:space="preserve"> </w:t>
-      </w:r>
-      <w:r>
-        <w:t>“</w:t>
-      </w:r>
-      <w:r>
-        <w:t>Step</w:t>
-      </w:r>
-      <w:r>
-        <w:t>”</w:t>
-      </w:r>
-      <w:r>
-        <w:t xml:space="preserve"> two mor</w:t>
-      </w:r>
-      <w:r>
-        <w:t xml:space="preserve">e times, then execute </w:t>
-      </w:r>
-      <w:r>
-        <w:rPr>
-          <w:i/>
-        </w:rPr>
-        <w:t>print --rl</w:t>
-      </w:r>
-      <w:r>
-        <w:t xml:space="preserve"> again, to see </w:t>
-      </w:r>
-      <w:r>
-        <w:t>RL in action:</w:t>
-      </w:r>
-    </w:p>
-    <w:p>
-      <w:pPr>
-        <w:pStyle w:val="code"/>
-      </w:pPr>
-      <w:r>
-        <w:t xml:space="preserve">left-right*rl*right  1.  0.3 </w:t>
-      </w:r>
-    </w:p>
-    <w:p>
-      <w:pPr>
-        <w:pStyle w:val="code"/>
-      </w:pPr>
-      <w:r>
-        <w:t>left-right*rl*left  0.  0</w:t>
-      </w:r>
-    </w:p>
-    <w:p>
-      <w:pPr>
-        <w:pStyle w:val="code"/>
-      </w:pPr>
-    </w:p>
-    <w:p>
-      <w:r>
-        <w:t>After ap</w:t>
-      </w:r>
-      <w:r>
-        <w:t>plying the move operator</w:t>
-      </w:r>
-      <w:r>
-        <w:t xml:space="preserve">, the numerical indifference value </w:t>
-      </w:r>
-      <w:r>
-        <w:t xml:space="preserve">for the rule associated with moving right </w:t>
-      </w:r>
-      <w:r>
-        <w:t xml:space="preserve">has now been updated 1 time to a value of 0.3.  Note that since the move preferences are indifferent, and thus the decision process is made probabilistically, your agent may have decided to move left instead of right. </w:t>
-      </w:r>
-      <w:r>
-        <w:t xml:space="preserve"> In this case the </w:t>
-      </w:r>
-      <w:r>
-        <w:rPr>
-          <w:i/>
-        </w:rPr>
-        <w:t>left-right*rl*left</w:t>
-      </w:r>
-      <w:r>
-        <w:t xml:space="preserve"> preference would have been updated 1 time with a value of -0.3.</w:t>
-      </w:r>
-    </w:p>
-    <w:p>
-      <w:r>
-        <w:t xml:space="preserve">Now click the “Init-soar” button.  This will reinitialize the agent.  Execute </w:t>
-      </w:r>
-      <w:r>
-        <w:rPr>
-          <w:i/>
-        </w:rPr>
-        <w:t>print --</w:t>
-      </w:r>
-      <w:r>
-        <w:rPr>
-          <w:i/>
-        </w:rPr>
-        <w:t>rl</w:t>
-      </w:r>
-      <w:r>
-        <w:t>.  Notice that the numeric indifferent values have not changed from the previous run.  Storing these values between r</w:t>
-      </w:r>
-      <w:r>
-        <w:t xml:space="preserve">uns is the method by which </w:t>
-      </w:r>
-      <w:r>
-        <w:t xml:space="preserve">RL agents learn.  Run the agent 20 more times, clicking </w:t>
-      </w:r>
-      <w:r>
-        <w:t>the “</w:t>
-      </w:r>
-      <w:r>
-        <w:t>Init-soar</w:t>
-      </w:r>
-      <w:r>
-        <w:t>”</w:t>
-      </w:r>
-      <w:r>
-        <w:t xml:space="preserve"> </w:t>
-      </w:r>
-      <w:r>
-        <w:t xml:space="preserve">button </w:t>
-      </w:r>
-      <w:r>
-        <w:t xml:space="preserve">after each halted execution.  You should notice the numeric </w:t>
-      </w:r>
-      <w:r>
-        <w:lastRenderedPageBreak/>
-        <w:t>indifference value for moving right increasing, while the value for moving left decreases.  Correspondingly, you should notice the agent choosing to move left less frequently.</w:t>
-      </w:r>
-    </w:p>
-    <w:p>
-      <w:pPr>
-        <w:pStyle w:val="Heading2"/>
-      </w:pPr>
-      <w:r>
-        <w:t>2. Building a Learning Agent</w:t>
-      </w:r>
-    </w:p>
-    <w:p>
-      <w:r>
-        <w:t xml:space="preserve">Conversion of most agents to take advantage of </w:t>
-      </w:r>
-      <w:r>
-        <w:t>reinforcement learning</w:t>
-      </w:r>
-      <w:r>
-        <w:t xml:space="preserve"> takes p</w:t>
-      </w:r>
-      <w:r>
-        <w:t xml:space="preserve">art in three stages: (1) use </w:t>
-      </w:r>
-      <w:r>
-        <w:t xml:space="preserve">RL </w:t>
-      </w:r>
-      <w:r>
-        <w:t>rules,</w:t>
-      </w:r>
-      <w:r>
-        <w:t xml:space="preserve"> (2) implement one or more</w:t>
-      </w:r>
-      <w:r>
-        <w:t xml:space="preserve"> reward rule</w:t>
-      </w:r>
-      <w:r>
-        <w:t>s</w:t>
-      </w:r>
-      <w:r>
-        <w:t>, and (3) enable the reinforcement learning mechanism</w:t>
-      </w:r>
-      <w:r>
-        <w:t>.</w:t>
-      </w:r>
-      <w:r>
-        <w:t xml:space="preserve">  As an example, we will update the </w:t>
-      </w:r>
-      <w:r>
-        <w:t>basic Water-Jug</w:t>
-      </w:r>
-      <w:r>
-        <w:t xml:space="preserve"> agent from Tutorial Part I to take advantage of RL functionality.</w:t>
-      </w:r>
-      <w:r>
-        <w:t xml:space="preserve">  The modified code can be found in the </w:t>
-      </w:r>
-      <w:r>
-        <w:rPr>
-          <w:i/>
-        </w:rPr>
-        <w:t>Demo</w:t>
-      </w:r>
-      <w:r>
-        <w:rPr>
-          <w:i/>
-        </w:rPr>
-        <w:t>s</w:t>
-      </w:r>
       <w:r>
         <w:t xml:space="preserve"> directory.</w:t>
       </w:r>

</xml_diff>